<commit_message>
ADD: crystal literature pdf
</commit_message>
<xml_diff>
--- a/Literatur/Linksammlung.docx
+++ b/Literatur/Linksammlung.docx
@@ -6,27 +6,45 @@
       <w:pPr>
         <w:pStyle w:val="berschrift1"/>
       </w:pPr>
-      <w:proofErr w:type="spellStart"/>
       <w:r>
-        <w:t>Application</w:t>
-      </w:r>
-      <w:proofErr w:type="spellEnd"/>
-      <w:r>
-        <w:t xml:space="preserve"> </w:t>
-      </w:r>
-      <w:proofErr w:type="spellStart"/>
-      <w:r>
-        <w:t>Lifecycle</w:t>
-      </w:r>
-      <w:proofErr w:type="spellEnd"/>
-      <w:r>
-        <w:t xml:space="preserve"> Management Tools</w:t>
+        <w:t>Application Lifecycle Management Tools</w:t>
       </w:r>
     </w:p>
     <w:p/>
     <w:p>
+      <w:hyperlink r:id="rId5" w:history="1">
+        <w:r>
+          <w:rPr>
+            <w:rStyle w:val="Link"/>
+          </w:rPr>
+          <w:t>http://www.infoq.com/research/alm-survey</w:t>
+        </w:r>
+      </w:hyperlink>
+    </w:p>
+    <w:p/>
+    <w:p/>
+    <w:p>
+      <w:pPr>
+        <w:pStyle w:val="berschrift1"/>
+      </w:pPr>
       <w:r>
-        <w:t>http://www.infoq.com/research/alm-survey</w:t>
+        <w:t>Crystal</w:t>
+      </w:r>
+    </w:p>
+    <w:p/>
+    <w:p>
+      <w:hyperlink r:id="rId6" w:history="1">
+        <w:r>
+          <w:rPr>
+            <w:rStyle w:val="Link"/>
+          </w:rPr>
+          <w:t>https://files.ifi.uzh.ch/rerg/arvo/courses/seminar_ws03/04_Hollenstein_Crystal_Folien.pdf</w:t>
+        </w:r>
+      </w:hyperlink>
+    </w:p>
+    <w:p>
+      <w:r>
+        <w:t>(PDF is added to git)</w:t>
       </w:r>
       <w:bookmarkStart w:id="0" w:name="_GoBack"/>
       <w:bookmarkEnd w:id="0"/>
@@ -262,6 +280,17 @@
       <w:szCs w:val="32"/>
     </w:rPr>
   </w:style>
+  <w:style w:type="character" w:styleId="Link">
+    <w:name w:val="Hyperlink"/>
+    <w:basedOn w:val="Absatzstandardschriftart"/>
+    <w:uiPriority w:val="99"/>
+    <w:unhideWhenUsed/>
+    <w:rsid w:val="009D153B"/>
+    <w:rPr>
+      <w:color w:val="0000FF" w:themeColor="hyperlink"/>
+      <w:u w:val="single"/>
+    </w:rPr>
+  </w:style>
 </w:styles>
 </file>
 
@@ -486,6 +515,17 @@
       <w:szCs w:val="32"/>
     </w:rPr>
   </w:style>
+  <w:style w:type="character" w:styleId="Link">
+    <w:name w:val="Hyperlink"/>
+    <w:basedOn w:val="Absatzstandardschriftart"/>
+    <w:uiPriority w:val="99"/>
+    <w:unhideWhenUsed/>
+    <w:rsid w:val="009D153B"/>
+    <w:rPr>
+      <w:color w:val="0000FF" w:themeColor="hyperlink"/>
+      <w:u w:val="single"/>
+    </w:rPr>
+  </w:style>
 </w:styles>
 </file>
 

</xml_diff>

<commit_message>
CHG: Literature added and optimized
</commit_message>
<xml_diff>
--- a/Literatur/Linksammlung.docx
+++ b/Literatur/Linksammlung.docx
@@ -1,54 +1,540 @@
 
 <file path=word/document.xml><?xml version="1.0" encoding="utf-8"?>
-<w:document xmlns:wpc="http://schemas.microsoft.com/office/word/2010/wordprocessingCanvas" xmlns:mo="http://schemas.microsoft.com/office/mac/office/2008/main" xmlns:mc="http://schemas.openxmlformats.org/markup-compatibility/2006" xmlns:mv="urn:schemas-microsoft-com:mac:vml" xmlns:o="urn:schemas-microsoft-com:office:office" xmlns:r="http://schemas.openxmlformats.org/officeDocument/2006/relationships" xmlns:m="http://schemas.openxmlformats.org/officeDocument/2006/math" xmlns:v="urn:schemas-microsoft-com:vml" xmlns:wp14="http://schemas.microsoft.com/office/word/2010/wordprocessingDrawing" xmlns:wp="http://schemas.openxmlformats.org/drawingml/2006/wordprocessingDrawing" xmlns:w10="urn:schemas-microsoft-com:office:word" xmlns:w="http://schemas.openxmlformats.org/wordprocessingml/2006/main" xmlns:w14="http://schemas.microsoft.com/office/word/2010/wordml" xmlns:wpg="http://schemas.microsoft.com/office/word/2010/wordprocessingGroup" xmlns:wpi="http://schemas.microsoft.com/office/word/2010/wordprocessingInk" xmlns:wne="http://schemas.microsoft.com/office/word/2006/wordml" xmlns:wps="http://schemas.microsoft.com/office/word/2010/wordprocessingShape" mc:Ignorable="w14 wp14">
+<w:document xmlns:wpc="http://schemas.microsoft.com/office/word/2010/wordprocessingCanvas" xmlns:mc="http://schemas.openxmlformats.org/markup-compatibility/2006" xmlns:o="urn:schemas-microsoft-com:office:office" xmlns:r="http://schemas.openxmlformats.org/officeDocument/2006/relationships" xmlns:m="http://schemas.openxmlformats.org/officeDocument/2006/math" xmlns:v="urn:schemas-microsoft-com:vml" xmlns:wp14="http://schemas.microsoft.com/office/word/2010/wordprocessingDrawing" xmlns:wp="http://schemas.openxmlformats.org/drawingml/2006/wordprocessingDrawing" xmlns:w10="urn:schemas-microsoft-com:office:word" xmlns:w="http://schemas.openxmlformats.org/wordprocessingml/2006/main" xmlns:w14="http://schemas.microsoft.com/office/word/2010/wordml" xmlns:wpg="http://schemas.microsoft.com/office/word/2010/wordprocessingGroup" xmlns:wpi="http://schemas.microsoft.com/office/word/2010/wordprocessingInk" xmlns:wne="http://schemas.microsoft.com/office/word/2006/wordml" xmlns:wps="http://schemas.microsoft.com/office/word/2010/wordprocessingShape" mc:Ignorable="w14 wp14">
   <w:body>
-    <w:p>
-      <w:pPr>
-        <w:pStyle w:val="berschrift1"/>
-      </w:pPr>
-      <w:r>
-        <w:t>Application Lifecycle Management Tools</w:t>
-      </w:r>
-    </w:p>
+    <w:tbl>
+      <w:tblPr>
+        <w:tblStyle w:val="Tabellenraster"/>
+        <w:tblW w:w="0" w:type="auto"/>
+        <w:tblLayout w:type="fixed"/>
+        <w:tblLook w:val="04A0" w:firstRow="1" w:lastRow="0" w:firstColumn="1" w:lastColumn="0" w:noHBand="0" w:noVBand="1"/>
+      </w:tblPr>
+      <w:tblGrid>
+        <w:gridCol w:w="7338"/>
+        <w:gridCol w:w="1944"/>
+      </w:tblGrid>
+      <w:tr>
+        <w:tc>
+          <w:tcPr>
+            <w:tcW w:w="9282" w:type="dxa"/>
+            <w:gridSpan w:val="2"/>
+          </w:tcPr>
+          <w:p>
+            <w:pPr>
+              <w:pStyle w:val="berschrift1"/>
+              <w:rPr>
+                <w:lang w:val="en-US"/>
+              </w:rPr>
+            </w:pPr>
+            <w:r>
+              <w:rPr>
+                <w:lang w:val="en-US"/>
+              </w:rPr>
+              <w:t>Application Lifecycle Management Tools</w:t>
+            </w:r>
+          </w:p>
+          <w:p>
+            <w:pPr>
+              <w:rPr>
+                <w:lang w:val="en-US"/>
+              </w:rPr>
+            </w:pPr>
+          </w:p>
+        </w:tc>
+      </w:tr>
+      <w:tr>
+        <w:tc>
+          <w:tcPr>
+            <w:tcW w:w="7338" w:type="dxa"/>
+          </w:tcPr>
+          <w:p>
+            <w:pPr>
+              <w:rPr>
+                <w:lang w:val="en-US"/>
+              </w:rPr>
+            </w:pPr>
+            <w:hyperlink r:id="rId6" w:history="1">
+              <w:r>
+                <w:rPr>
+                  <w:rStyle w:val="Hyperlink"/>
+                  <w:lang w:val="en-US"/>
+                </w:rPr>
+                <w:t>http://www.infoq.com/research/alm-survey</w:t>
+              </w:r>
+            </w:hyperlink>
+          </w:p>
+          <w:p>
+            <w:pPr>
+              <w:rPr>
+                <w:lang w:val="en-US"/>
+              </w:rPr>
+            </w:pPr>
+          </w:p>
+        </w:tc>
+        <w:tc>
+          <w:tcPr>
+            <w:tcW w:w="1944" w:type="dxa"/>
+          </w:tcPr>
+          <w:p>
+            <w:pPr>
+              <w:rPr>
+                <w:lang w:val="en-US"/>
+              </w:rPr>
+            </w:pPr>
+          </w:p>
+        </w:tc>
+      </w:tr>
+      <w:tr>
+        <w:tc>
+          <w:tcPr>
+            <w:tcW w:w="9282" w:type="dxa"/>
+            <w:gridSpan w:val="2"/>
+          </w:tcPr>
+          <w:p>
+            <w:pPr>
+              <w:pStyle w:val="berschrift1"/>
+              <w:rPr>
+                <w:lang w:val="en-US"/>
+              </w:rPr>
+            </w:pPr>
+            <w:r>
+              <w:rPr>
+                <w:lang w:val="en-US"/>
+              </w:rPr>
+              <w:t xml:space="preserve">Agile </w:t>
+            </w:r>
+            <w:proofErr w:type="spellStart"/>
+            <w:r>
+              <w:rPr>
+                <w:lang w:val="en-US"/>
+              </w:rPr>
+              <w:t>Softwareentwicklung</w:t>
+            </w:r>
+            <w:proofErr w:type="spellEnd"/>
+          </w:p>
+          <w:p>
+            <w:pPr>
+              <w:rPr>
+                <w:lang w:val="en-US"/>
+              </w:rPr>
+            </w:pPr>
+          </w:p>
+        </w:tc>
+      </w:tr>
+      <w:tr>
+        <w:tc>
+          <w:tcPr>
+            <w:tcW w:w="7338" w:type="dxa"/>
+            <w:shd w:val="clear" w:color="auto" w:fill="C2D69B" w:themeFill="accent3" w:themeFillTint="99"/>
+          </w:tcPr>
+          <w:p>
+            <w:r>
+              <w:t xml:space="preserve">Das kleine Agile-Buch – Sander </w:t>
+            </w:r>
+            <w:proofErr w:type="spellStart"/>
+            <w:r>
+              <w:t>Hoogendoorn</w:t>
+            </w:r>
+            <w:proofErr w:type="spellEnd"/>
+            <w:r>
+              <w:t xml:space="preserve"> (2013)</w:t>
+            </w:r>
+          </w:p>
+        </w:tc>
+        <w:tc>
+          <w:tcPr>
+            <w:tcW w:w="1944" w:type="dxa"/>
+            <w:shd w:val="clear" w:color="auto" w:fill="C2D69B" w:themeFill="accent3" w:themeFillTint="99"/>
+          </w:tcPr>
+          <w:p>
+            <w:r>
+              <w:t>Janina</w:t>
+            </w:r>
+          </w:p>
+        </w:tc>
+      </w:tr>
+      <w:tr>
+        <w:tc>
+          <w:tcPr>
+            <w:tcW w:w="7338" w:type="dxa"/>
+            <w:shd w:val="clear" w:color="auto" w:fill="C2D69B" w:themeFill="accent3" w:themeFillTint="99"/>
+          </w:tcPr>
+          <w:p>
+            <w:pPr>
+              <w:rPr>
+                <w:lang w:val="en-US"/>
+              </w:rPr>
+            </w:pPr>
+            <w:r>
+              <w:rPr>
+                <w:lang w:val="en-US"/>
+              </w:rPr>
+              <w:t xml:space="preserve">Practices of an Agile Developer – </w:t>
+            </w:r>
+            <w:proofErr w:type="spellStart"/>
+            <w:r>
+              <w:rPr>
+                <w:lang w:val="en-US"/>
+              </w:rPr>
+              <w:t>Venkat</w:t>
+            </w:r>
+            <w:proofErr w:type="spellEnd"/>
+            <w:r>
+              <w:rPr>
+                <w:lang w:val="en-US"/>
+              </w:rPr>
+              <w:t xml:space="preserve"> </w:t>
+            </w:r>
+            <w:proofErr w:type="spellStart"/>
+            <w:r>
+              <w:rPr>
+                <w:lang w:val="en-US"/>
+              </w:rPr>
+              <w:t>Subramaniam</w:t>
+            </w:r>
+            <w:proofErr w:type="spellEnd"/>
+            <w:r>
+              <w:rPr>
+                <w:lang w:val="en-US"/>
+              </w:rPr>
+              <w:t xml:space="preserve"> &amp; Andy Hunt (2006)</w:t>
+            </w:r>
+          </w:p>
+        </w:tc>
+        <w:tc>
+          <w:tcPr>
+            <w:tcW w:w="1944" w:type="dxa"/>
+            <w:shd w:val="clear" w:color="auto" w:fill="C2D69B" w:themeFill="accent3" w:themeFillTint="99"/>
+          </w:tcPr>
+          <w:p>
+            <w:pPr>
+              <w:rPr>
+                <w:lang w:val="en-US"/>
+              </w:rPr>
+            </w:pPr>
+            <w:proofErr w:type="spellStart"/>
+            <w:r>
+              <w:rPr>
+                <w:lang w:val="en-US"/>
+              </w:rPr>
+              <w:t>Janina</w:t>
+            </w:r>
+            <w:proofErr w:type="spellEnd"/>
+          </w:p>
+        </w:tc>
+      </w:tr>
+      <w:tr>
+        <w:tc>
+          <w:tcPr>
+            <w:tcW w:w="7338" w:type="dxa"/>
+            <w:shd w:val="clear" w:color="auto" w:fill="C2D69B" w:themeFill="accent3" w:themeFillTint="99"/>
+          </w:tcPr>
+          <w:p>
+            <w:pPr>
+              <w:rPr>
+                <w:lang w:val="en-US"/>
+              </w:rPr>
+            </w:pPr>
+            <w:r>
+              <w:rPr>
+                <w:lang w:val="en-US"/>
+              </w:rPr>
+              <w:t xml:space="preserve">Agile </w:t>
+            </w:r>
+            <w:proofErr w:type="spellStart"/>
+            <w:r>
+              <w:rPr>
+                <w:lang w:val="en-US"/>
+              </w:rPr>
+              <w:t>Prozesse</w:t>
+            </w:r>
+            <w:proofErr w:type="spellEnd"/>
+            <w:r>
+              <w:rPr>
+                <w:lang w:val="en-US"/>
+              </w:rPr>
+              <w:t xml:space="preserve"> – Jiri </w:t>
+            </w:r>
+            <w:proofErr w:type="spellStart"/>
+            <w:r>
+              <w:rPr>
+                <w:lang w:val="en-US"/>
+              </w:rPr>
+              <w:t>Lundak</w:t>
+            </w:r>
+            <w:proofErr w:type="spellEnd"/>
+            <w:r>
+              <w:rPr>
+                <w:lang w:val="en-US"/>
+              </w:rPr>
+              <w:t xml:space="preserve"> (2008)</w:t>
+            </w:r>
+          </w:p>
+        </w:tc>
+        <w:tc>
+          <w:tcPr>
+            <w:tcW w:w="1944" w:type="dxa"/>
+            <w:shd w:val="clear" w:color="auto" w:fill="C2D69B" w:themeFill="accent3" w:themeFillTint="99"/>
+          </w:tcPr>
+          <w:p>
+            <w:pPr>
+              <w:rPr>
+                <w:lang w:val="en-US"/>
+              </w:rPr>
+            </w:pPr>
+            <w:proofErr w:type="spellStart"/>
+            <w:r>
+              <w:rPr>
+                <w:lang w:val="en-US"/>
+              </w:rPr>
+              <w:t>Janina</w:t>
+            </w:r>
+            <w:proofErr w:type="spellEnd"/>
+          </w:p>
+        </w:tc>
+      </w:tr>
+      <w:tr>
+        <w:tc>
+          <w:tcPr>
+            <w:tcW w:w="7338" w:type="dxa"/>
+            <w:shd w:val="clear" w:color="auto" w:fill="C2D69B" w:themeFill="accent3" w:themeFillTint="99"/>
+          </w:tcPr>
+          <w:p>
+            <w:pPr>
+              <w:rPr>
+                <w:lang w:val="en-US"/>
+              </w:rPr>
+            </w:pPr>
+            <w:r>
+              <w:rPr>
+                <w:lang w:val="en-US"/>
+              </w:rPr>
+              <w:t xml:space="preserve">Agile </w:t>
+            </w:r>
+            <w:proofErr w:type="spellStart"/>
+            <w:r>
+              <w:rPr>
+                <w:lang w:val="en-US"/>
+              </w:rPr>
+              <w:t>Softwareentwicklung</w:t>
+            </w:r>
+            <w:proofErr w:type="spellEnd"/>
+            <w:r>
+              <w:rPr>
+                <w:lang w:val="en-US"/>
+              </w:rPr>
+              <w:t xml:space="preserve"> – Mike Cohn (2010)</w:t>
+            </w:r>
+          </w:p>
+        </w:tc>
+        <w:tc>
+          <w:tcPr>
+            <w:tcW w:w="1944" w:type="dxa"/>
+            <w:shd w:val="clear" w:color="auto" w:fill="C2D69B" w:themeFill="accent3" w:themeFillTint="99"/>
+          </w:tcPr>
+          <w:p>
+            <w:pPr>
+              <w:rPr>
+                <w:lang w:val="en-US"/>
+              </w:rPr>
+            </w:pPr>
+            <w:proofErr w:type="spellStart"/>
+            <w:r>
+              <w:rPr>
+                <w:lang w:val="en-US"/>
+              </w:rPr>
+              <w:t>Janina</w:t>
+            </w:r>
+            <w:proofErr w:type="spellEnd"/>
+          </w:p>
+        </w:tc>
+      </w:tr>
+      <w:tr>
+        <w:tc>
+          <w:tcPr>
+            <w:tcW w:w="7338" w:type="dxa"/>
+          </w:tcPr>
+          <w:p>
+            <w:r>
+              <w:t xml:space="preserve">Agile Software-Entwicklung kompakt – Carsten Dogs, Timo </w:t>
+            </w:r>
+            <w:proofErr w:type="spellStart"/>
+            <w:r>
+              <w:t>Klimmer</w:t>
+            </w:r>
+            <w:proofErr w:type="spellEnd"/>
+          </w:p>
+        </w:tc>
+        <w:tc>
+          <w:tcPr>
+            <w:tcW w:w="1944" w:type="dxa"/>
+          </w:tcPr>
+          <w:p>
+            <w:r>
+              <w:t xml:space="preserve">KIT </w:t>
+            </w:r>
+            <w:proofErr w:type="spellStart"/>
+            <w:r>
+              <w:t>Bib</w:t>
+            </w:r>
+            <w:proofErr w:type="spellEnd"/>
+          </w:p>
+        </w:tc>
+      </w:tr>
+      <w:tr>
+        <w:tc>
+          <w:tcPr>
+            <w:tcW w:w="7338" w:type="dxa"/>
+          </w:tcPr>
+          <w:p>
+            <w:r>
+              <w:t xml:space="preserve">Agile Prozesse: Von XP über </w:t>
+            </w:r>
+            <w:proofErr w:type="spellStart"/>
+            <w:r>
+              <w:t>Scrum</w:t>
+            </w:r>
+            <w:proofErr w:type="spellEnd"/>
+            <w:r>
+              <w:t xml:space="preserve"> bis MAP – Eckhart Hanser</w:t>
+            </w:r>
+          </w:p>
+        </w:tc>
+        <w:tc>
+          <w:tcPr>
+            <w:tcW w:w="1944" w:type="dxa"/>
+          </w:tcPr>
+          <w:p>
+            <w:r>
+              <w:t>KIT online</w:t>
+            </w:r>
+          </w:p>
+        </w:tc>
+      </w:tr>
+      <w:tr>
+        <w:tc>
+          <w:tcPr>
+            <w:tcW w:w="9282" w:type="dxa"/>
+            <w:gridSpan w:val="2"/>
+          </w:tcPr>
+          <w:p>
+            <w:pPr>
+              <w:pStyle w:val="berschrift1"/>
+              <w:rPr>
+                <w:lang w:val="en-US"/>
+              </w:rPr>
+            </w:pPr>
+            <w:r>
+              <w:rPr>
+                <w:lang w:val="en-US"/>
+              </w:rPr>
+              <w:t>Crystal</w:t>
+            </w:r>
+          </w:p>
+          <w:p>
+            <w:pPr>
+              <w:rPr>
+                <w:lang w:val="en-US"/>
+              </w:rPr>
+            </w:pPr>
+          </w:p>
+        </w:tc>
+      </w:tr>
+      <w:tr>
+        <w:tc>
+          <w:tcPr>
+            <w:tcW w:w="7338" w:type="dxa"/>
+            <w:shd w:val="clear" w:color="auto" w:fill="C2D69B" w:themeFill="accent3" w:themeFillTint="99"/>
+          </w:tcPr>
+          <w:p>
+            <w:pPr>
+              <w:rPr>
+                <w:lang w:val="en-US"/>
+              </w:rPr>
+            </w:pPr>
+            <w:hyperlink r:id="rId7" w:history="1">
+              <w:r>
+                <w:rPr>
+                  <w:rStyle w:val="Hyperlink"/>
+                  <w:lang w:val="en-US"/>
+                </w:rPr>
+                <w:t>https://files.ifi.uzh.ch/rerg/arvo/courses/seminar_ws03/04_Hollenstein_Crystal_Folien.pdf</w:t>
+              </w:r>
+            </w:hyperlink>
+          </w:p>
+        </w:tc>
+        <w:tc>
+          <w:tcPr>
+            <w:tcW w:w="1944" w:type="dxa"/>
+            <w:shd w:val="clear" w:color="auto" w:fill="C2D69B" w:themeFill="accent3" w:themeFillTint="99"/>
+          </w:tcPr>
+          <w:p>
+            <w:pPr>
+              <w:rPr>
+                <w:lang w:val="en-US"/>
+              </w:rPr>
+            </w:pPr>
+            <w:r>
+              <w:rPr>
+                <w:lang w:val="en-US"/>
+              </w:rPr>
+              <w:t xml:space="preserve">PDF in </w:t>
+            </w:r>
+            <w:proofErr w:type="spellStart"/>
+            <w:r>
+              <w:rPr>
+                <w:lang w:val="en-US"/>
+              </w:rPr>
+              <w:t>git</w:t>
+            </w:r>
+            <w:proofErr w:type="spellEnd"/>
+          </w:p>
+        </w:tc>
+      </w:tr>
+      <w:tr>
+        <w:tc>
+          <w:tcPr>
+            <w:tcW w:w="7338" w:type="dxa"/>
+          </w:tcPr>
+          <w:p>
+            <w:r>
+              <w:t xml:space="preserve">Crystal Clear: agile Software-Entwicklung für kleine Teams – Alistair </w:t>
+            </w:r>
+            <w:proofErr w:type="spellStart"/>
+            <w:r>
+              <w:t>Cockburn</w:t>
+            </w:r>
+            <w:proofErr w:type="spellEnd"/>
+            <w:r>
+              <w:t xml:space="preserve"> (2005)</w:t>
+            </w:r>
+          </w:p>
+        </w:tc>
+        <w:tc>
+          <w:tcPr>
+            <w:tcW w:w="1944" w:type="dxa"/>
+          </w:tcPr>
+          <w:p/>
+        </w:tc>
+        <w:bookmarkStart w:id="0" w:name="_GoBack"/>
+        <w:bookmarkEnd w:id="0"/>
+      </w:tr>
+      <w:tr>
+        <w:tc>
+          <w:tcPr>
+            <w:tcW w:w="7338" w:type="dxa"/>
+          </w:tcPr>
+          <w:p/>
+        </w:tc>
+        <w:tc>
+          <w:tcPr>
+            <w:tcW w:w="1944" w:type="dxa"/>
+          </w:tcPr>
+          <w:p/>
+        </w:tc>
+      </w:tr>
+    </w:tbl>
     <w:p/>
-    <w:p>
-      <w:hyperlink r:id="rId5" w:history="1">
-        <w:r>
-          <w:rPr>
-            <w:rStyle w:val="Link"/>
-          </w:rPr>
-          <w:t>http://www.infoq.com/research/alm-survey</w:t>
-        </w:r>
-      </w:hyperlink>
-    </w:p>
-    <w:p/>
-    <w:p/>
-    <w:p>
-      <w:pPr>
-        <w:pStyle w:val="berschrift1"/>
-      </w:pPr>
-      <w:r>
-        <w:t>Crystal</w:t>
-      </w:r>
-    </w:p>
-    <w:p/>
-    <w:p>
-      <w:hyperlink r:id="rId6" w:history="1">
-        <w:r>
-          <w:rPr>
-            <w:rStyle w:val="Link"/>
-          </w:rPr>
-          <w:t>https://files.ifi.uzh.ch/rerg/arvo/courses/seminar_ws03/04_Hollenstein_Crystal_Folien.pdf</w:t>
-        </w:r>
-      </w:hyperlink>
-    </w:p>
-    <w:p>
-      <w:r>
-        <w:t>(PDF is added to git)</w:t>
-      </w:r>
-      <w:bookmarkStart w:id="0" w:name="_GoBack"/>
-      <w:bookmarkEnd w:id="0"/>
-    </w:p>
     <w:sectPr>
       <w:pgSz w:w="11900" w:h="16840"/>
       <w:pgMar w:top="1417" w:right="1417" w:bottom="1134" w:left="1417" w:header="708" w:footer="708" w:gutter="0"/>
@@ -57,6 +543,127 @@
     </w:sectPr>
   </w:body>
 </w:document>
+</file>
+
+<file path=word/numbering.xml><?xml version="1.0" encoding="utf-8"?>
+<w:numbering xmlns:wpc="http://schemas.microsoft.com/office/word/2010/wordprocessingCanvas" xmlns:mc="http://schemas.openxmlformats.org/markup-compatibility/2006" xmlns:o="urn:schemas-microsoft-com:office:office" xmlns:r="http://schemas.openxmlformats.org/officeDocument/2006/relationships" xmlns:m="http://schemas.openxmlformats.org/officeDocument/2006/math" xmlns:v="urn:schemas-microsoft-com:vml" xmlns:wp14="http://schemas.microsoft.com/office/word/2010/wordprocessingDrawing" xmlns:wp="http://schemas.openxmlformats.org/drawingml/2006/wordprocessingDrawing" xmlns:w10="urn:schemas-microsoft-com:office:word" xmlns:w="http://schemas.openxmlformats.org/wordprocessingml/2006/main" xmlns:w14="http://schemas.microsoft.com/office/word/2010/wordml" xmlns:wpg="http://schemas.microsoft.com/office/word/2010/wordprocessingGroup" xmlns:wpi="http://schemas.microsoft.com/office/word/2010/wordprocessingInk" xmlns:wne="http://schemas.microsoft.com/office/word/2006/wordml" xmlns:wps="http://schemas.microsoft.com/office/word/2010/wordprocessingShape" mc:Ignorable="w14 wp14">
+  <w:abstractNum w:abstractNumId="0">
+    <w:nsid w:val="3DF64232"/>
+    <w:multiLevelType w:val="hybridMultilevel"/>
+    <w:tmpl w:val="62302370"/>
+    <w:lvl w:ilvl="0" w:tplc="04070001">
+      <w:start w:val="1"/>
+      <w:numFmt w:val="bullet"/>
+      <w:lvlText w:val=""/>
+      <w:lvlJc w:val="left"/>
+      <w:pPr>
+        <w:ind w:left="720" w:hanging="360"/>
+      </w:pPr>
+      <w:rPr>
+        <w:rFonts w:ascii="Symbol" w:hAnsi="Symbol" w:hint="default"/>
+      </w:rPr>
+    </w:lvl>
+    <w:lvl w:ilvl="1" w:tplc="04070003" w:tentative="1">
+      <w:start w:val="1"/>
+      <w:numFmt w:val="bullet"/>
+      <w:lvlText w:val="o"/>
+      <w:lvlJc w:val="left"/>
+      <w:pPr>
+        <w:ind w:left="1440" w:hanging="360"/>
+      </w:pPr>
+      <w:rPr>
+        <w:rFonts w:ascii="Courier New" w:hAnsi="Courier New" w:cs="Courier New" w:hint="default"/>
+      </w:rPr>
+    </w:lvl>
+    <w:lvl w:ilvl="2" w:tplc="04070005" w:tentative="1">
+      <w:start w:val="1"/>
+      <w:numFmt w:val="bullet"/>
+      <w:lvlText w:val=""/>
+      <w:lvlJc w:val="left"/>
+      <w:pPr>
+        <w:ind w:left="2160" w:hanging="360"/>
+      </w:pPr>
+      <w:rPr>
+        <w:rFonts w:ascii="Wingdings" w:hAnsi="Wingdings" w:hint="default"/>
+      </w:rPr>
+    </w:lvl>
+    <w:lvl w:ilvl="3" w:tplc="04070001" w:tentative="1">
+      <w:start w:val="1"/>
+      <w:numFmt w:val="bullet"/>
+      <w:lvlText w:val=""/>
+      <w:lvlJc w:val="left"/>
+      <w:pPr>
+        <w:ind w:left="2880" w:hanging="360"/>
+      </w:pPr>
+      <w:rPr>
+        <w:rFonts w:ascii="Symbol" w:hAnsi="Symbol" w:hint="default"/>
+      </w:rPr>
+    </w:lvl>
+    <w:lvl w:ilvl="4" w:tplc="04070003" w:tentative="1">
+      <w:start w:val="1"/>
+      <w:numFmt w:val="bullet"/>
+      <w:lvlText w:val="o"/>
+      <w:lvlJc w:val="left"/>
+      <w:pPr>
+        <w:ind w:left="3600" w:hanging="360"/>
+      </w:pPr>
+      <w:rPr>
+        <w:rFonts w:ascii="Courier New" w:hAnsi="Courier New" w:cs="Courier New" w:hint="default"/>
+      </w:rPr>
+    </w:lvl>
+    <w:lvl w:ilvl="5" w:tplc="04070005" w:tentative="1">
+      <w:start w:val="1"/>
+      <w:numFmt w:val="bullet"/>
+      <w:lvlText w:val=""/>
+      <w:lvlJc w:val="left"/>
+      <w:pPr>
+        <w:ind w:left="4320" w:hanging="360"/>
+      </w:pPr>
+      <w:rPr>
+        <w:rFonts w:ascii="Wingdings" w:hAnsi="Wingdings" w:hint="default"/>
+      </w:rPr>
+    </w:lvl>
+    <w:lvl w:ilvl="6" w:tplc="04070001" w:tentative="1">
+      <w:start w:val="1"/>
+      <w:numFmt w:val="bullet"/>
+      <w:lvlText w:val=""/>
+      <w:lvlJc w:val="left"/>
+      <w:pPr>
+        <w:ind w:left="5040" w:hanging="360"/>
+      </w:pPr>
+      <w:rPr>
+        <w:rFonts w:ascii="Symbol" w:hAnsi="Symbol" w:hint="default"/>
+      </w:rPr>
+    </w:lvl>
+    <w:lvl w:ilvl="7" w:tplc="04070003" w:tentative="1">
+      <w:start w:val="1"/>
+      <w:numFmt w:val="bullet"/>
+      <w:lvlText w:val="o"/>
+      <w:lvlJc w:val="left"/>
+      <w:pPr>
+        <w:ind w:left="5760" w:hanging="360"/>
+      </w:pPr>
+      <w:rPr>
+        <w:rFonts w:ascii="Courier New" w:hAnsi="Courier New" w:cs="Courier New" w:hint="default"/>
+      </w:rPr>
+    </w:lvl>
+    <w:lvl w:ilvl="8" w:tplc="04070005" w:tentative="1">
+      <w:start w:val="1"/>
+      <w:numFmt w:val="bullet"/>
+      <w:lvlText w:val=""/>
+      <w:lvlJc w:val="left"/>
+      <w:pPr>
+        <w:ind w:left="6480" w:hanging="360"/>
+      </w:pPr>
+      <w:rPr>
+        <w:rFonts w:ascii="Wingdings" w:hAnsi="Wingdings" w:hint="default"/>
+      </w:rPr>
+    </w:lvl>
+  </w:abstractNum>
+  <w:num w:numId="1">
+    <w:abstractNumId w:val="0"/>
+  </w:num>
+</w:numbering>
 </file>
 
 <file path=word/styles.xml><?xml version="1.0" encoding="utf-8"?>
@@ -72,7 +679,7 @@
     </w:rPrDefault>
     <w:pPrDefault/>
   </w:docDefaults>
-  <w:latentStyles w:defLockedState="0" w:defUIPriority="99" w:defSemiHidden="1" w:defUnhideWhenUsed="1" w:defQFormat="0" w:count="276">
+  <w:latentStyles w:defLockedState="0" w:defUIPriority="99" w:defSemiHidden="1" w:defUnhideWhenUsed="1" w:defQFormat="0" w:count="267">
     <w:lsdException w:name="Normal" w:semiHidden="0" w:uiPriority="0" w:unhideWhenUsed="0" w:qFormat="1"/>
     <w:lsdException w:name="heading 1" w:semiHidden="0" w:uiPriority="9" w:unhideWhenUsed="0" w:qFormat="1"/>
     <w:lsdException w:name="heading 2" w:uiPriority="9" w:qFormat="1"/>
@@ -219,7 +826,7 @@
     <w:name w:val="heading 1"/>
     <w:basedOn w:val="Standard"/>
     <w:next w:val="Standard"/>
-    <w:link w:val="berschrift1Zeichen"/>
+    <w:link w:val="berschrift1Zchn"/>
     <w:uiPriority w:val="9"/>
     <w:qFormat/>
     <w:rsid w:val="005841DC"/>
@@ -238,7 +845,7 @@
       <w:szCs w:val="32"/>
     </w:rPr>
   </w:style>
-  <w:style w:type="character" w:default="1" w:styleId="Absatzstandardschriftart">
+  <w:style w:type="character" w:default="1" w:styleId="Absatz-Standardschriftart">
     <w:name w:val="Default Paragraph Font"/>
     <w:uiPriority w:val="1"/>
     <w:semiHidden/>
@@ -265,9 +872,9 @@
     <w:semiHidden/>
     <w:unhideWhenUsed/>
   </w:style>
-  <w:style w:type="character" w:customStyle="1" w:styleId="berschrift1Zeichen">
-    <w:name w:val="Überschrift 1 Zeichen"/>
-    <w:basedOn w:val="Absatzstandardschriftart"/>
+  <w:style w:type="character" w:customStyle="1" w:styleId="berschrift1Zchn">
+    <w:name w:val="Überschrift 1 Zchn"/>
+    <w:basedOn w:val="Absatz-Standardschriftart"/>
     <w:link w:val="berschrift1"/>
     <w:uiPriority w:val="9"/>
     <w:rsid w:val="005841DC"/>
@@ -280,9 +887,9 @@
       <w:szCs w:val="32"/>
     </w:rPr>
   </w:style>
-  <w:style w:type="character" w:styleId="Link">
+  <w:style w:type="character" w:styleId="Hyperlink">
     <w:name w:val="Hyperlink"/>
-    <w:basedOn w:val="Absatzstandardschriftart"/>
+    <w:basedOn w:val="Absatz-Standardschriftart"/>
     <w:uiPriority w:val="99"/>
     <w:unhideWhenUsed/>
     <w:rsid w:val="009D153B"/>
@@ -291,11 +898,45 @@
       <w:u w:val="single"/>
     </w:rPr>
   </w:style>
+  <w:style w:type="paragraph" w:styleId="Listenabsatz">
+    <w:name w:val="List Paragraph"/>
+    <w:basedOn w:val="Standard"/>
+    <w:uiPriority w:val="34"/>
+    <w:qFormat/>
+    <w:rsid w:val="00085923"/>
+    <w:pPr>
+      <w:ind w:left="720"/>
+      <w:contextualSpacing/>
+    </w:pPr>
+  </w:style>
+  <w:style w:type="table" w:styleId="Tabellenraster">
+    <w:name w:val="Table Grid"/>
+    <w:basedOn w:val="NormaleTabelle"/>
+    <w:uiPriority w:val="59"/>
+    <w:rsid w:val="00085923"/>
+    <w:tblPr>
+      <w:tblInd w:w="0" w:type="dxa"/>
+      <w:tblBorders>
+        <w:top w:val="single" w:sz="4" w:space="0" w:color="auto"/>
+        <w:left w:val="single" w:sz="4" w:space="0" w:color="auto"/>
+        <w:bottom w:val="single" w:sz="4" w:space="0" w:color="auto"/>
+        <w:right w:val="single" w:sz="4" w:space="0" w:color="auto"/>
+        <w:insideH w:val="single" w:sz="4" w:space="0" w:color="auto"/>
+        <w:insideV w:val="single" w:sz="4" w:space="0" w:color="auto"/>
+      </w:tblBorders>
+      <w:tblCellMar>
+        <w:top w:w="0" w:type="dxa"/>
+        <w:left w:w="108" w:type="dxa"/>
+        <w:bottom w:w="0" w:type="dxa"/>
+        <w:right w:w="108" w:type="dxa"/>
+      </w:tblCellMar>
+    </w:tblPr>
+  </w:style>
 </w:styles>
 </file>
 
 <file path=word/stylesWithEffects.xml><?xml version="1.0" encoding="utf-8"?>
-<w:styles xmlns:wpc="http://schemas.microsoft.com/office/word/2010/wordprocessingCanvas" xmlns:mo="http://schemas.microsoft.com/office/mac/office/2008/main" xmlns:mc="http://schemas.openxmlformats.org/markup-compatibility/2006" xmlns:mv="urn:schemas-microsoft-com:mac:vml" xmlns:o="urn:schemas-microsoft-com:office:office" xmlns:r="http://schemas.openxmlformats.org/officeDocument/2006/relationships" xmlns:m="http://schemas.openxmlformats.org/officeDocument/2006/math" xmlns:v="urn:schemas-microsoft-com:vml" xmlns:wp14="http://schemas.microsoft.com/office/word/2010/wordprocessingDrawing" xmlns:wp="http://schemas.openxmlformats.org/drawingml/2006/wordprocessingDrawing" xmlns:w10="urn:schemas-microsoft-com:office:word" xmlns:w="http://schemas.openxmlformats.org/wordprocessingml/2006/main" xmlns:w14="http://schemas.microsoft.com/office/word/2010/wordml" xmlns:wpg="http://schemas.microsoft.com/office/word/2010/wordprocessingGroup" xmlns:wpi="http://schemas.microsoft.com/office/word/2010/wordprocessingInk" xmlns:wne="http://schemas.microsoft.com/office/word/2006/wordml" xmlns:wps="http://schemas.microsoft.com/office/word/2010/wordprocessingShape" mc:Ignorable="w14 wp14">
+<w:styles xmlns:wpc="http://schemas.microsoft.com/office/word/2010/wordprocessingCanvas" xmlns:mc="http://schemas.openxmlformats.org/markup-compatibility/2006" xmlns:o="urn:schemas-microsoft-com:office:office" xmlns:r="http://schemas.openxmlformats.org/officeDocument/2006/relationships" xmlns:m="http://schemas.openxmlformats.org/officeDocument/2006/math" xmlns:v="urn:schemas-microsoft-com:vml" xmlns:wp14="http://schemas.microsoft.com/office/word/2010/wordprocessingDrawing" xmlns:wp="http://schemas.openxmlformats.org/drawingml/2006/wordprocessingDrawing" xmlns:w10="urn:schemas-microsoft-com:office:word" xmlns:w="http://schemas.openxmlformats.org/wordprocessingml/2006/main" xmlns:w14="http://schemas.microsoft.com/office/word/2010/wordml" xmlns:wpg="http://schemas.microsoft.com/office/word/2010/wordprocessingGroup" xmlns:wpi="http://schemas.microsoft.com/office/word/2010/wordprocessingInk" xmlns:wne="http://schemas.microsoft.com/office/word/2006/wordml" xmlns:wps="http://schemas.microsoft.com/office/word/2010/wordprocessingShape" mc:Ignorable="w14 wp14">
   <w:docDefaults>
     <w:rPrDefault>
       <w:rPr>
@@ -307,7 +948,7 @@
     </w:rPrDefault>
     <w:pPrDefault/>
   </w:docDefaults>
-  <w:latentStyles w:defLockedState="0" w:defUIPriority="99" w:defSemiHidden="1" w:defUnhideWhenUsed="1" w:defQFormat="0" w:count="276">
+  <w:latentStyles w:defLockedState="0" w:defUIPriority="99" w:defSemiHidden="1" w:defUnhideWhenUsed="1" w:defQFormat="0" w:count="267">
     <w:lsdException w:name="Normal" w:semiHidden="0" w:uiPriority="0" w:unhideWhenUsed="0" w:qFormat="1"/>
     <w:lsdException w:name="heading 1" w:semiHidden="0" w:uiPriority="9" w:unhideWhenUsed="0" w:qFormat="1"/>
     <w:lsdException w:name="heading 2" w:uiPriority="9" w:qFormat="1"/>
@@ -454,7 +1095,7 @@
     <w:name w:val="heading 1"/>
     <w:basedOn w:val="Standard"/>
     <w:next w:val="Standard"/>
-    <w:link w:val="berschrift1Zeichen"/>
+    <w:link w:val="berschrift1Zchn"/>
     <w:uiPriority w:val="9"/>
     <w:qFormat/>
     <w:rsid w:val="005841DC"/>
@@ -473,7 +1114,7 @@
       <w:szCs w:val="32"/>
     </w:rPr>
   </w:style>
-  <w:style w:type="character" w:default="1" w:styleId="Absatzstandardschriftart">
+  <w:style w:type="character" w:default="1" w:styleId="Absatz-Standardschriftart">
     <w:name w:val="Default Paragraph Font"/>
     <w:uiPriority w:val="1"/>
     <w:semiHidden/>
@@ -500,9 +1141,9 @@
     <w:semiHidden/>
     <w:unhideWhenUsed/>
   </w:style>
-  <w:style w:type="character" w:customStyle="1" w:styleId="berschrift1Zeichen">
-    <w:name w:val="Überschrift 1 Zeichen"/>
-    <w:basedOn w:val="Absatzstandardschriftart"/>
+  <w:style w:type="character" w:customStyle="1" w:styleId="berschrift1Zchn">
+    <w:name w:val="Überschrift 1 Zchn"/>
+    <w:basedOn w:val="Absatz-Standardschriftart"/>
     <w:link w:val="berschrift1"/>
     <w:uiPriority w:val="9"/>
     <w:rsid w:val="005841DC"/>
@@ -515,9 +1156,9 @@
       <w:szCs w:val="32"/>
     </w:rPr>
   </w:style>
-  <w:style w:type="character" w:styleId="Link">
+  <w:style w:type="character" w:styleId="Hyperlink">
     <w:name w:val="Hyperlink"/>
-    <w:basedOn w:val="Absatzstandardschriftart"/>
+    <w:basedOn w:val="Absatz-Standardschriftart"/>
     <w:uiPriority w:val="99"/>
     <w:unhideWhenUsed/>
     <w:rsid w:val="009D153B"/>
@@ -525,6 +1166,40 @@
       <w:color w:val="0000FF" w:themeColor="hyperlink"/>
       <w:u w:val="single"/>
     </w:rPr>
+  </w:style>
+  <w:style w:type="paragraph" w:styleId="Listenabsatz">
+    <w:name w:val="List Paragraph"/>
+    <w:basedOn w:val="Standard"/>
+    <w:uiPriority w:val="34"/>
+    <w:qFormat/>
+    <w:rsid w:val="00085923"/>
+    <w:pPr>
+      <w:ind w:left="720"/>
+      <w:contextualSpacing/>
+    </w:pPr>
+  </w:style>
+  <w:style w:type="table" w:styleId="Tabellenraster">
+    <w:name w:val="Table Grid"/>
+    <w:basedOn w:val="NormaleTabelle"/>
+    <w:uiPriority w:val="59"/>
+    <w:rsid w:val="00085923"/>
+    <w:tblPr>
+      <w:tblInd w:w="0" w:type="dxa"/>
+      <w:tblBorders>
+        <w:top w:val="single" w:sz="4" w:space="0" w:color="auto"/>
+        <w:left w:val="single" w:sz="4" w:space="0" w:color="auto"/>
+        <w:bottom w:val="single" w:sz="4" w:space="0" w:color="auto"/>
+        <w:right w:val="single" w:sz="4" w:space="0" w:color="auto"/>
+        <w:insideH w:val="single" w:sz="4" w:space="0" w:color="auto"/>
+        <w:insideV w:val="single" w:sz="4" w:space="0" w:color="auto"/>
+      </w:tblBorders>
+      <w:tblCellMar>
+        <w:top w:w="0" w:type="dxa"/>
+        <w:left w:w="108" w:type="dxa"/>
+        <w:bottom w:w="0" w:type="dxa"/>
+        <w:right w:w="108" w:type="dxa"/>
+      </w:tblCellMar>
+    </w:tblPr>
   </w:style>
 </w:styles>
 </file>

</xml_diff>